<commit_message>
Test for signing up as new user passing
</commit_message>
<xml_diff>
--- a/Chitter Challenge Steps.docx
+++ b/Chitter Challenge Steps.docx
@@ -8,138 +8,314 @@
           <w:lang w:val="en-GB"/>
         </w:rPr>
       </w:pPr>
-      <w:r>
-        <w:rPr>
-          <w:lang w:val="en-GB"/>
-        </w:rPr>
-        <w:t xml:space="preserve">Chitter Challenge Steps </w:t>
-      </w:r>
-    </w:p>
-    <w:p>
-      <w:pPr>
-        <w:rPr>
-          <w:lang w:val="en-GB"/>
-        </w:rPr>
-      </w:pPr>
-    </w:p>
-    <w:p>
-      <w:pPr>
-        <w:pStyle w:val="ListParagraph"/>
-        <w:numPr>
-          <w:ilvl w:val="0"/>
-          <w:numId w:val="1"/>
-        </w:numPr>
-        <w:rPr>
-          <w:lang w:val="en-GB"/>
-        </w:rPr>
-      </w:pPr>
-      <w:r>
-        <w:rPr>
-          <w:lang w:val="en-GB"/>
-        </w:rPr>
-        <w:t xml:space="preserve">Added data_mapper and dm-postgres-adapter </w:t>
-      </w:r>
-      <w:r>
-        <w:rPr>
-          <w:lang w:val="en-GB"/>
-        </w:rPr>
-        <w:t xml:space="preserve">to Gemfile </w:t>
-      </w:r>
-    </w:p>
-    <w:p>
-      <w:pPr>
-        <w:pStyle w:val="ListParagraph"/>
-        <w:numPr>
-          <w:ilvl w:val="0"/>
-          <w:numId w:val="1"/>
-        </w:numPr>
-        <w:rPr>
-          <w:lang w:val="en-GB"/>
-        </w:rPr>
-      </w:pPr>
-      <w:r>
-        <w:rPr>
-          <w:lang w:val="en-GB"/>
-        </w:rPr>
-        <w:t xml:space="preserve">Added data mapper set up page </w:t>
-      </w:r>
-    </w:p>
-    <w:p>
-      <w:pPr>
-        <w:pStyle w:val="ListParagraph"/>
-        <w:numPr>
-          <w:ilvl w:val="0"/>
-          <w:numId w:val="1"/>
-        </w:numPr>
-        <w:rPr>
-          <w:lang w:val="en-GB"/>
-        </w:rPr>
-      </w:pPr>
-      <w:r>
-        <w:rPr>
-          <w:lang w:val="en-GB"/>
-        </w:rPr>
-        <w:t xml:space="preserve">Added app file and required data mapper setup at the top </w:t>
-      </w:r>
-    </w:p>
-    <w:p>
-      <w:pPr>
-        <w:pStyle w:val="ListParagraph"/>
-        <w:numPr>
-          <w:ilvl w:val="0"/>
-          <w:numId w:val="1"/>
-        </w:numPr>
-        <w:rPr>
-          <w:lang w:val="en-GB"/>
-        </w:rPr>
-      </w:pPr>
-      <w:r>
-        <w:rPr>
-          <w:lang w:val="en-GB"/>
-        </w:rPr>
-        <w:t xml:space="preserve">Required capybara/rspec </w:t>
-      </w:r>
-      <w:r>
-        <w:rPr>
-          <w:lang w:val="en-GB"/>
-        </w:rPr>
-        <w:t xml:space="preserve">in spec_helper </w:t>
-      </w:r>
-    </w:p>
-    <w:p>
-      <w:pPr>
-        <w:pStyle w:val="ListParagraph"/>
-        <w:numPr>
-          <w:ilvl w:val="0"/>
-          <w:numId w:val="1"/>
-        </w:numPr>
-        <w:rPr>
-          <w:lang w:val="en-GB"/>
-        </w:rPr>
-      </w:pPr>
-      <w:r>
-        <w:rPr>
-          <w:lang w:val="en-GB"/>
-        </w:rPr>
-        <w:t xml:space="preserve">Created two databases after running psql: chitter_development and chitter_test </w:t>
-      </w:r>
-    </w:p>
-    <w:p>
-      <w:pPr>
-        <w:pStyle w:val="ListParagraph"/>
-        <w:numPr>
-          <w:ilvl w:val="0"/>
-          <w:numId w:val="1"/>
-        </w:numPr>
-        <w:rPr>
-          <w:lang w:val="en-GB"/>
-        </w:rPr>
-      </w:pPr>
-      <w:r>
-        <w:rPr>
-          <w:lang w:val="en-GB"/>
-        </w:rPr>
-        <w:t>Changed datamapper setup to include chitter_development database</w:t>
+      <w:proofErr w:type="spellStart"/>
+      <w:r>
+        <w:rPr>
+          <w:lang w:val="en-GB"/>
+        </w:rPr>
+        <w:t>Chitter</w:t>
+      </w:r>
+      <w:proofErr w:type="spellEnd"/>
+      <w:r>
+        <w:rPr>
+          <w:lang w:val="en-GB"/>
+        </w:rPr>
+        <w:t xml:space="preserve"> Challenge Steps </w:t>
+      </w:r>
+    </w:p>
+    <w:p>
+      <w:pPr>
+        <w:rPr>
+          <w:lang w:val="en-GB"/>
+        </w:rPr>
+      </w:pPr>
+    </w:p>
+    <w:p>
+      <w:pPr>
+        <w:pStyle w:val="ListParagraph"/>
+        <w:numPr>
+          <w:ilvl w:val="0"/>
+          <w:numId w:val="1"/>
+        </w:numPr>
+        <w:rPr>
+          <w:lang w:val="en-GB"/>
+        </w:rPr>
+      </w:pPr>
+      <w:r>
+        <w:rPr>
+          <w:lang w:val="en-GB"/>
+        </w:rPr>
+        <w:t xml:space="preserve">Added </w:t>
+      </w:r>
+      <w:proofErr w:type="spellStart"/>
+      <w:r>
+        <w:rPr>
+          <w:lang w:val="en-GB"/>
+        </w:rPr>
+        <w:t>data_mapper</w:t>
+      </w:r>
+      <w:proofErr w:type="spellEnd"/>
+      <w:r>
+        <w:rPr>
+          <w:lang w:val="en-GB"/>
+        </w:rPr>
+        <w:t xml:space="preserve"> and dm-</w:t>
+      </w:r>
+      <w:proofErr w:type="spellStart"/>
+      <w:r>
+        <w:rPr>
+          <w:lang w:val="en-GB"/>
+        </w:rPr>
+        <w:t>postgres</w:t>
+      </w:r>
+      <w:proofErr w:type="spellEnd"/>
+      <w:r>
+        <w:rPr>
+          <w:lang w:val="en-GB"/>
+        </w:rPr>
+        <w:t xml:space="preserve">-adapter </w:t>
+      </w:r>
+      <w:r>
+        <w:rPr>
+          <w:lang w:val="en-GB"/>
+        </w:rPr>
+        <w:t xml:space="preserve">to </w:t>
+      </w:r>
+      <w:proofErr w:type="spellStart"/>
+      <w:r>
+        <w:rPr>
+          <w:lang w:val="en-GB"/>
+        </w:rPr>
+        <w:t>Gemfile</w:t>
+      </w:r>
+      <w:proofErr w:type="spellEnd"/>
+      <w:r>
+        <w:rPr>
+          <w:lang w:val="en-GB"/>
+        </w:rPr>
+        <w:t xml:space="preserve"> </w:t>
+      </w:r>
+    </w:p>
+    <w:p>
+      <w:pPr>
+        <w:pStyle w:val="ListParagraph"/>
+        <w:numPr>
+          <w:ilvl w:val="0"/>
+          <w:numId w:val="1"/>
+        </w:numPr>
+        <w:rPr>
+          <w:lang w:val="en-GB"/>
+        </w:rPr>
+      </w:pPr>
+      <w:r>
+        <w:rPr>
+          <w:lang w:val="en-GB"/>
+        </w:rPr>
+        <w:t xml:space="preserve">Added data </w:t>
+      </w:r>
+      <w:proofErr w:type="spellStart"/>
+      <w:r>
+        <w:rPr>
+          <w:lang w:val="en-GB"/>
+        </w:rPr>
+        <w:t>mapper</w:t>
+      </w:r>
+      <w:proofErr w:type="spellEnd"/>
+      <w:r>
+        <w:rPr>
+          <w:lang w:val="en-GB"/>
+        </w:rPr>
+        <w:t xml:space="preserve"> set up page </w:t>
+      </w:r>
+    </w:p>
+    <w:p>
+      <w:pPr>
+        <w:pStyle w:val="ListParagraph"/>
+        <w:numPr>
+          <w:ilvl w:val="0"/>
+          <w:numId w:val="1"/>
+        </w:numPr>
+        <w:rPr>
+          <w:lang w:val="en-GB"/>
+        </w:rPr>
+      </w:pPr>
+      <w:r>
+        <w:rPr>
+          <w:lang w:val="en-GB"/>
+        </w:rPr>
+        <w:t xml:space="preserve">Added app file and required data </w:t>
+      </w:r>
+      <w:proofErr w:type="spellStart"/>
+      <w:r>
+        <w:rPr>
+          <w:lang w:val="en-GB"/>
+        </w:rPr>
+        <w:t>mapper</w:t>
+      </w:r>
+      <w:proofErr w:type="spellEnd"/>
+      <w:r>
+        <w:rPr>
+          <w:lang w:val="en-GB"/>
+        </w:rPr>
+        <w:t xml:space="preserve"> setup at the top </w:t>
+      </w:r>
+    </w:p>
+    <w:p>
+      <w:pPr>
+        <w:pStyle w:val="ListParagraph"/>
+        <w:numPr>
+          <w:ilvl w:val="0"/>
+          <w:numId w:val="1"/>
+        </w:numPr>
+        <w:rPr>
+          <w:lang w:val="en-GB"/>
+        </w:rPr>
+      </w:pPr>
+      <w:r>
+        <w:rPr>
+          <w:lang w:val="en-GB"/>
+        </w:rPr>
+        <w:t>Required capybara/</w:t>
+      </w:r>
+      <w:proofErr w:type="spellStart"/>
+      <w:r>
+        <w:rPr>
+          <w:lang w:val="en-GB"/>
+        </w:rPr>
+        <w:t>rspec</w:t>
+      </w:r>
+      <w:proofErr w:type="spellEnd"/>
+      <w:r>
+        <w:rPr>
+          <w:lang w:val="en-GB"/>
+        </w:rPr>
+        <w:t xml:space="preserve"> </w:t>
+      </w:r>
+      <w:r>
+        <w:rPr>
+          <w:lang w:val="en-GB"/>
+        </w:rPr>
+        <w:t xml:space="preserve">in </w:t>
+      </w:r>
+      <w:proofErr w:type="spellStart"/>
+      <w:r>
+        <w:rPr>
+          <w:lang w:val="en-GB"/>
+        </w:rPr>
+        <w:t>spec_helper</w:t>
+      </w:r>
+      <w:proofErr w:type="spellEnd"/>
+      <w:r>
+        <w:rPr>
+          <w:lang w:val="en-GB"/>
+        </w:rPr>
+        <w:t xml:space="preserve"> </w:t>
+      </w:r>
+    </w:p>
+    <w:p>
+      <w:pPr>
+        <w:pStyle w:val="ListParagraph"/>
+        <w:numPr>
+          <w:ilvl w:val="0"/>
+          <w:numId w:val="1"/>
+        </w:numPr>
+        <w:rPr>
+          <w:lang w:val="en-GB"/>
+        </w:rPr>
+      </w:pPr>
+      <w:r>
+        <w:rPr>
+          <w:lang w:val="en-GB"/>
+        </w:rPr>
+        <w:t xml:space="preserve">Created two databases after running </w:t>
+      </w:r>
+      <w:proofErr w:type="spellStart"/>
+      <w:r>
+        <w:rPr>
+          <w:lang w:val="en-GB"/>
+        </w:rPr>
+        <w:t>psql</w:t>
+      </w:r>
+      <w:proofErr w:type="spellEnd"/>
+      <w:r>
+        <w:rPr>
+          <w:lang w:val="en-GB"/>
+        </w:rPr>
+        <w:t xml:space="preserve">: </w:t>
+      </w:r>
+      <w:proofErr w:type="spellStart"/>
+      <w:r>
+        <w:rPr>
+          <w:lang w:val="en-GB"/>
+        </w:rPr>
+        <w:t>chitter_development</w:t>
+      </w:r>
+      <w:proofErr w:type="spellEnd"/>
+      <w:r>
+        <w:rPr>
+          <w:lang w:val="en-GB"/>
+        </w:rPr>
+        <w:t xml:space="preserve"> and </w:t>
+      </w:r>
+      <w:proofErr w:type="spellStart"/>
+      <w:r>
+        <w:rPr>
+          <w:lang w:val="en-GB"/>
+        </w:rPr>
+        <w:t>chitter_test</w:t>
+      </w:r>
+      <w:proofErr w:type="spellEnd"/>
+      <w:r>
+        <w:rPr>
+          <w:lang w:val="en-GB"/>
+        </w:rPr>
+        <w:t xml:space="preserve"> </w:t>
+      </w:r>
+    </w:p>
+    <w:p>
+      <w:pPr>
+        <w:pStyle w:val="ListParagraph"/>
+        <w:numPr>
+          <w:ilvl w:val="0"/>
+          <w:numId w:val="1"/>
+        </w:numPr>
+        <w:rPr>
+          <w:lang w:val="en-GB"/>
+        </w:rPr>
+      </w:pPr>
+      <w:r>
+        <w:rPr>
+          <w:lang w:val="en-GB"/>
+        </w:rPr>
+        <w:t xml:space="preserve">Changed </w:t>
+      </w:r>
+      <w:proofErr w:type="spellStart"/>
+      <w:r>
+        <w:rPr>
+          <w:lang w:val="en-GB"/>
+        </w:rPr>
+        <w:t>datamapper</w:t>
+      </w:r>
+      <w:proofErr w:type="spellEnd"/>
+      <w:r>
+        <w:rPr>
+          <w:lang w:val="en-GB"/>
+        </w:rPr>
+        <w:t xml:space="preserve"> setup to include </w:t>
+      </w:r>
+      <w:proofErr w:type="spellStart"/>
+      <w:r>
+        <w:rPr>
+          <w:lang w:val="en-GB"/>
+        </w:rPr>
+        <w:t>chitter_development</w:t>
+      </w:r>
+      <w:proofErr w:type="spellEnd"/>
+      <w:r>
+        <w:rPr>
+          <w:lang w:val="en-GB"/>
+        </w:rPr>
+        <w:t xml:space="preserve"> database</w:t>
       </w:r>
     </w:p>
     <w:p>
@@ -193,61 +369,153 @@
         <w:rPr>
           <w:lang w:val="en-GB"/>
         </w:rPr>
-        <w:t xml:space="preserve">Just required user model in data_mapper_setup </w:t>
-      </w:r>
-    </w:p>
-    <w:p>
-      <w:pPr>
-        <w:pStyle w:val="ListParagraph"/>
-        <w:numPr>
-          <w:ilvl w:val="0"/>
-          <w:numId w:val="1"/>
-        </w:numPr>
-        <w:rPr>
-          <w:lang w:val="en-GB"/>
-        </w:rPr>
-      </w:pPr>
-      <w:r>
-        <w:rPr>
-          <w:lang w:val="en-GB"/>
-        </w:rPr>
-        <w:t xml:space="preserve">Move data_mapper_setup to app folder. Or the User table won’t show up in the terminal. </w:t>
-      </w:r>
-    </w:p>
-    <w:p>
-      <w:pPr>
-        <w:pStyle w:val="ListParagraph"/>
-        <w:numPr>
-          <w:ilvl w:val="0"/>
-          <w:numId w:val="1"/>
-        </w:numPr>
-        <w:rPr>
-          <w:lang w:val="en-GB"/>
-        </w:rPr>
-      </w:pPr>
-      <w:r>
-        <w:rPr>
-          <w:lang w:val="en-GB"/>
-        </w:rPr>
-        <w:t>Had to make sure DataMappe</w:t>
-      </w:r>
-      <w:r>
-        <w:rPr>
-          <w:lang w:val="en-GB"/>
-        </w:rPr>
-        <w:t>r setup was correct. Mine said “</w:t>
-      </w:r>
-      <w:r>
-        <w:rPr>
-          <w:lang w:val="en-GB"/>
-        </w:rPr>
-        <w:t xml:space="preserve">chitter_development_#{env}”, whereas </w:t>
-      </w:r>
-      <w:r>
-        <w:rPr>
-          <w:lang w:val="en-GB"/>
-        </w:rPr>
-        <w:t>it was just meant to be ‘chitter_#{env}</w:t>
+        <w:t xml:space="preserve">Just required user model in </w:t>
+      </w:r>
+      <w:proofErr w:type="spellStart"/>
+      <w:r>
+        <w:rPr>
+          <w:lang w:val="en-GB"/>
+        </w:rPr>
+        <w:t>data_mapper_setup</w:t>
+      </w:r>
+      <w:proofErr w:type="spellEnd"/>
+      <w:r>
+        <w:rPr>
+          <w:lang w:val="en-GB"/>
+        </w:rPr>
+        <w:t xml:space="preserve"> </w:t>
+      </w:r>
+    </w:p>
+    <w:p>
+      <w:pPr>
+        <w:pStyle w:val="ListParagraph"/>
+        <w:numPr>
+          <w:ilvl w:val="0"/>
+          <w:numId w:val="1"/>
+        </w:numPr>
+        <w:rPr>
+          <w:lang w:val="en-GB"/>
+        </w:rPr>
+      </w:pPr>
+      <w:r>
+        <w:rPr>
+          <w:lang w:val="en-GB"/>
+        </w:rPr>
+        <w:t xml:space="preserve">Move </w:t>
+      </w:r>
+      <w:proofErr w:type="spellStart"/>
+      <w:r>
+        <w:rPr>
+          <w:lang w:val="en-GB"/>
+        </w:rPr>
+        <w:t>data_mapper_setup</w:t>
+      </w:r>
+      <w:proofErr w:type="spellEnd"/>
+      <w:r>
+        <w:rPr>
+          <w:lang w:val="en-GB"/>
+        </w:rPr>
+        <w:t xml:space="preserve"> to app folder. Or the User table won’t show up in the terminal. </w:t>
+      </w:r>
+    </w:p>
+    <w:p>
+      <w:pPr>
+        <w:pStyle w:val="ListParagraph"/>
+        <w:numPr>
+          <w:ilvl w:val="0"/>
+          <w:numId w:val="1"/>
+        </w:numPr>
+        <w:rPr>
+          <w:lang w:val="en-GB"/>
+        </w:rPr>
+      </w:pPr>
+      <w:r>
+        <w:rPr>
+          <w:lang w:val="en-GB"/>
+        </w:rPr>
+        <w:t xml:space="preserve">Had to make sure </w:t>
+      </w:r>
+      <w:proofErr w:type="spellStart"/>
+      <w:r>
+        <w:rPr>
+          <w:lang w:val="en-GB"/>
+        </w:rPr>
+        <w:t>DataMappe</w:t>
+      </w:r>
+      <w:r>
+        <w:rPr>
+          <w:lang w:val="en-GB"/>
+        </w:rPr>
+        <w:t>r</w:t>
+      </w:r>
+      <w:proofErr w:type="spellEnd"/>
+      <w:r>
+        <w:rPr>
+          <w:lang w:val="en-GB"/>
+        </w:rPr>
+        <w:t xml:space="preserve"> setup was correct. Mine said “</w:t>
+      </w:r>
+      <w:proofErr w:type="spellStart"/>
+      <w:r>
+        <w:rPr>
+          <w:lang w:val="en-GB"/>
+        </w:rPr>
+        <w:t>chitter_development</w:t>
+      </w:r>
+      <w:proofErr w:type="spellEnd"/>
+      <w:r>
+        <w:rPr>
+          <w:lang w:val="en-GB"/>
+        </w:rPr>
+        <w:t>_#{</w:t>
+      </w:r>
+      <w:proofErr w:type="spellStart"/>
+      <w:r>
+        <w:rPr>
+          <w:lang w:val="en-GB"/>
+        </w:rPr>
+        <w:t>env</w:t>
+      </w:r>
+      <w:proofErr w:type="spellEnd"/>
+      <w:r>
+        <w:rPr>
+          <w:lang w:val="en-GB"/>
+        </w:rPr>
+        <w:t xml:space="preserve">}”, whereas </w:t>
+      </w:r>
+      <w:r>
+        <w:rPr>
+          <w:lang w:val="en-GB"/>
+        </w:rPr>
+        <w:t>it was just meant to be ‘</w:t>
+      </w:r>
+      <w:proofErr w:type="spellStart"/>
+      <w:r>
+        <w:rPr>
+          <w:lang w:val="en-GB"/>
+        </w:rPr>
+        <w:t>chitter</w:t>
+      </w:r>
+      <w:proofErr w:type="spellEnd"/>
+      <w:r>
+        <w:rPr>
+          <w:lang w:val="en-GB"/>
+        </w:rPr>
+        <w:t>_#{</w:t>
+      </w:r>
+      <w:proofErr w:type="spellStart"/>
+      <w:r>
+        <w:rPr>
+          <w:lang w:val="en-GB"/>
+        </w:rPr>
+        <w:t>env</w:t>
+      </w:r>
+      <w:proofErr w:type="spellEnd"/>
+      <w:r>
+        <w:rPr>
+          <w:lang w:val="en-GB"/>
+        </w:rPr>
+        <w:t>}</w:t>
       </w:r>
     </w:p>
     <w:p>
@@ -355,8 +623,30 @@
         <w:rPr>
           <w:lang w:val="en-GB"/>
         </w:rPr>
-        <w:t>Solved. I didn’t have a require in the viewing peeps spec file, so added require for data_mapper_setup and required peep class in data_mapper_setup</w:t>
-      </w:r>
+        <w:t xml:space="preserve">Solved. I didn’t have a require in the viewing peeps spec file, so added require for </w:t>
+      </w:r>
+      <w:proofErr w:type="spellStart"/>
+      <w:r>
+        <w:rPr>
+          <w:lang w:val="en-GB"/>
+        </w:rPr>
+        <w:t>data_mapper_setup</w:t>
+      </w:r>
+      <w:proofErr w:type="spellEnd"/>
+      <w:r>
+        <w:rPr>
+          <w:lang w:val="en-GB"/>
+        </w:rPr>
+        <w:t xml:space="preserve"> and required peep class in </w:t>
+      </w:r>
+      <w:proofErr w:type="spellStart"/>
+      <w:r>
+        <w:rPr>
+          <w:lang w:val="en-GB"/>
+        </w:rPr>
+        <w:t>data_mapper_setup</w:t>
+      </w:r>
+      <w:proofErr w:type="spellEnd"/>
     </w:p>
     <w:p>
       <w:pPr>
@@ -391,26 +681,90 @@
         <w:rPr>
           <w:lang w:val="en-GB"/>
         </w:rPr>
-        <w:t xml:space="preserve">To make sure we tell Capybara what it should be testing, I added ‘Capybara.app = Chitter’ into the spec_helper and required the server file in the spec_helper </w:t>
-      </w:r>
-    </w:p>
-    <w:p>
-      <w:pPr>
-        <w:pStyle w:val="ListParagraph"/>
-        <w:numPr>
-          <w:ilvl w:val="0"/>
-          <w:numId w:val="1"/>
-        </w:numPr>
-        <w:rPr>
-          <w:lang w:val="en-GB"/>
-        </w:rPr>
-      </w:pPr>
-      <w:r>
-        <w:rPr>
-          <w:lang w:val="en-GB"/>
-        </w:rPr>
-        <w:t>Had to require Sinatra in Gemfile</w:t>
-      </w:r>
+        <w:t>To make sure we tell Capybara what it should be testing, I added ‘</w:t>
+      </w:r>
+      <w:proofErr w:type="spellStart"/>
+      <w:r>
+        <w:rPr>
+          <w:lang w:val="en-GB"/>
+        </w:rPr>
+        <w:t>Capybara.app</w:t>
+      </w:r>
+      <w:proofErr w:type="spellEnd"/>
+      <w:r>
+        <w:rPr>
+          <w:lang w:val="en-GB"/>
+        </w:rPr>
+        <w:t xml:space="preserve"> = </w:t>
+      </w:r>
+      <w:proofErr w:type="spellStart"/>
+      <w:r>
+        <w:rPr>
+          <w:lang w:val="en-GB"/>
+        </w:rPr>
+        <w:t>Chitter</w:t>
+      </w:r>
+      <w:proofErr w:type="spellEnd"/>
+      <w:r>
+        <w:rPr>
+          <w:lang w:val="en-GB"/>
+        </w:rPr>
+        <w:t xml:space="preserve">’ into the </w:t>
+      </w:r>
+      <w:proofErr w:type="spellStart"/>
+      <w:r>
+        <w:rPr>
+          <w:lang w:val="en-GB"/>
+        </w:rPr>
+        <w:t>spec_helper</w:t>
+      </w:r>
+      <w:proofErr w:type="spellEnd"/>
+      <w:r>
+        <w:rPr>
+          <w:lang w:val="en-GB"/>
+        </w:rPr>
+        <w:t xml:space="preserve"> and required the server file in the </w:t>
+      </w:r>
+      <w:proofErr w:type="spellStart"/>
+      <w:r>
+        <w:rPr>
+          <w:lang w:val="en-GB"/>
+        </w:rPr>
+        <w:t>spec_helper</w:t>
+      </w:r>
+      <w:proofErr w:type="spellEnd"/>
+      <w:r>
+        <w:rPr>
+          <w:lang w:val="en-GB"/>
+        </w:rPr>
+        <w:t xml:space="preserve"> </w:t>
+      </w:r>
+    </w:p>
+    <w:p>
+      <w:pPr>
+        <w:pStyle w:val="ListParagraph"/>
+        <w:numPr>
+          <w:ilvl w:val="0"/>
+          <w:numId w:val="1"/>
+        </w:numPr>
+        <w:rPr>
+          <w:lang w:val="en-GB"/>
+        </w:rPr>
+      </w:pPr>
+      <w:r>
+        <w:rPr>
+          <w:lang w:val="en-GB"/>
+        </w:rPr>
+        <w:t xml:space="preserve">Had to require Sinatra in </w:t>
+      </w:r>
+      <w:proofErr w:type="spellStart"/>
+      <w:r>
+        <w:rPr>
+          <w:lang w:val="en-GB"/>
+        </w:rPr>
+        <w:t>Gemfile</w:t>
+      </w:r>
+      <w:proofErr w:type="spellEnd"/>
     </w:p>
     <w:p>
       <w:pPr>
@@ -445,25 +799,67 @@
         <w:rPr>
           <w:lang w:val="en-GB"/>
         </w:rPr>
-        <w:t xml:space="preserve">Create an index.erb file that’ll be rendered in the controller. </w:t>
-      </w:r>
-    </w:p>
-    <w:p>
-      <w:pPr>
-        <w:pStyle w:val="ListParagraph"/>
-        <w:numPr>
-          <w:ilvl w:val="0"/>
-          <w:numId w:val="1"/>
-        </w:numPr>
-        <w:rPr>
-          <w:lang w:val="en-GB"/>
-        </w:rPr>
-      </w:pPr>
-      <w:r>
-        <w:rPr>
-          <w:lang w:val="en-GB"/>
-        </w:rPr>
-        <w:t xml:space="preserve">To make test pass, I changed Peep.new to Peep.create </w:t>
+        <w:t xml:space="preserve">Create an </w:t>
+      </w:r>
+      <w:proofErr w:type="spellStart"/>
+      <w:r>
+        <w:rPr>
+          <w:lang w:val="en-GB"/>
+        </w:rPr>
+        <w:t>index.erb</w:t>
+      </w:r>
+      <w:proofErr w:type="spellEnd"/>
+      <w:r>
+        <w:rPr>
+          <w:lang w:val="en-GB"/>
+        </w:rPr>
+        <w:t xml:space="preserve"> file that’ll be rendered in the controller. </w:t>
+      </w:r>
+    </w:p>
+    <w:p>
+      <w:pPr>
+        <w:pStyle w:val="ListParagraph"/>
+        <w:numPr>
+          <w:ilvl w:val="0"/>
+          <w:numId w:val="1"/>
+        </w:numPr>
+        <w:rPr>
+          <w:lang w:val="en-GB"/>
+        </w:rPr>
+      </w:pPr>
+      <w:r>
+        <w:rPr>
+          <w:lang w:val="en-GB"/>
+        </w:rPr>
+        <w:t xml:space="preserve">To make test pass, I changed </w:t>
+      </w:r>
+      <w:proofErr w:type="spellStart"/>
+      <w:r>
+        <w:rPr>
+          <w:lang w:val="en-GB"/>
+        </w:rPr>
+        <w:t>Peep.new</w:t>
+      </w:r>
+      <w:proofErr w:type="spellEnd"/>
+      <w:r>
+        <w:rPr>
+          <w:lang w:val="en-GB"/>
+        </w:rPr>
+        <w:t xml:space="preserve"> to </w:t>
+      </w:r>
+      <w:proofErr w:type="spellStart"/>
+      <w:r>
+        <w:rPr>
+          <w:lang w:val="en-GB"/>
+        </w:rPr>
+        <w:t>Peep.create</w:t>
+      </w:r>
+      <w:proofErr w:type="spellEnd"/>
+      <w:r>
+        <w:rPr>
+          <w:lang w:val="en-GB"/>
+        </w:rPr>
+        <w:t xml:space="preserve"> </w:t>
       </w:r>
     </w:p>
     <w:p>
@@ -548,61 +944,139 @@
         <w:rPr>
           <w:lang w:val="en-GB"/>
         </w:rPr>
-        <w:t xml:space="preserve">Defined peeps/new route in app file that renders a new_peep erb file. </w:t>
-      </w:r>
-    </w:p>
-    <w:p>
-      <w:pPr>
-        <w:pStyle w:val="ListParagraph"/>
-        <w:numPr>
-          <w:ilvl w:val="0"/>
-          <w:numId w:val="1"/>
-        </w:numPr>
-        <w:rPr>
-          <w:lang w:val="en-GB"/>
-        </w:rPr>
-      </w:pPr>
-      <w:r>
-        <w:rPr>
-          <w:lang w:val="en-GB"/>
-        </w:rPr>
-        <w:t>Create erb file for new_peep</w:t>
-      </w:r>
-    </w:p>
-    <w:p>
-      <w:pPr>
-        <w:pStyle w:val="ListParagraph"/>
-        <w:numPr>
-          <w:ilvl w:val="0"/>
-          <w:numId w:val="1"/>
-        </w:numPr>
-        <w:rPr>
-          <w:lang w:val="en-GB"/>
-        </w:rPr>
-      </w:pPr>
-      <w:r>
-        <w:rPr>
-          <w:lang w:val="en-GB"/>
-        </w:rPr>
-        <w:t xml:space="preserve">Test still failing despite server file being correct and erb file being correct. Error message saying ‘Unable to find field “peeps”. </w:t>
-      </w:r>
-    </w:p>
-    <w:p>
-      <w:pPr>
-        <w:pStyle w:val="ListParagraph"/>
-        <w:numPr>
-          <w:ilvl w:val="0"/>
-          <w:numId w:val="1"/>
-        </w:numPr>
-        <w:rPr>
-          <w:lang w:val="en-GB"/>
-        </w:rPr>
-      </w:pPr>
-      <w:r>
-        <w:rPr>
-          <w:lang w:val="en-GB"/>
-        </w:rPr>
-        <w:t xml:space="preserve">Included a set :views, proc in controller to see if it makes a difference. </w:t>
+        <w:t xml:space="preserve">Defined peeps/new route in app file that renders a </w:t>
+      </w:r>
+      <w:proofErr w:type="spellStart"/>
+      <w:r>
+        <w:rPr>
+          <w:lang w:val="en-GB"/>
+        </w:rPr>
+        <w:t>new_peep</w:t>
+      </w:r>
+      <w:proofErr w:type="spellEnd"/>
+      <w:r>
+        <w:rPr>
+          <w:lang w:val="en-GB"/>
+        </w:rPr>
+        <w:t xml:space="preserve"> </w:t>
+      </w:r>
+      <w:proofErr w:type="spellStart"/>
+      <w:r>
+        <w:rPr>
+          <w:lang w:val="en-GB"/>
+        </w:rPr>
+        <w:t>erb</w:t>
+      </w:r>
+      <w:proofErr w:type="spellEnd"/>
+      <w:r>
+        <w:rPr>
+          <w:lang w:val="en-GB"/>
+        </w:rPr>
+        <w:t xml:space="preserve"> file. </w:t>
+      </w:r>
+    </w:p>
+    <w:p>
+      <w:pPr>
+        <w:pStyle w:val="ListParagraph"/>
+        <w:numPr>
+          <w:ilvl w:val="0"/>
+          <w:numId w:val="1"/>
+        </w:numPr>
+        <w:rPr>
+          <w:lang w:val="en-GB"/>
+        </w:rPr>
+      </w:pPr>
+      <w:r>
+        <w:rPr>
+          <w:lang w:val="en-GB"/>
+        </w:rPr>
+        <w:t xml:space="preserve">Create </w:t>
+      </w:r>
+      <w:proofErr w:type="spellStart"/>
+      <w:r>
+        <w:rPr>
+          <w:lang w:val="en-GB"/>
+        </w:rPr>
+        <w:t>erb</w:t>
+      </w:r>
+      <w:proofErr w:type="spellEnd"/>
+      <w:r>
+        <w:rPr>
+          <w:lang w:val="en-GB"/>
+        </w:rPr>
+        <w:t xml:space="preserve"> file for </w:t>
+      </w:r>
+      <w:proofErr w:type="spellStart"/>
+      <w:r>
+        <w:rPr>
+          <w:lang w:val="en-GB"/>
+        </w:rPr>
+        <w:t>new_peep</w:t>
+      </w:r>
+      <w:proofErr w:type="spellEnd"/>
+    </w:p>
+    <w:p>
+      <w:pPr>
+        <w:pStyle w:val="ListParagraph"/>
+        <w:numPr>
+          <w:ilvl w:val="0"/>
+          <w:numId w:val="1"/>
+        </w:numPr>
+        <w:rPr>
+          <w:lang w:val="en-GB"/>
+        </w:rPr>
+      </w:pPr>
+      <w:r>
+        <w:rPr>
+          <w:lang w:val="en-GB"/>
+        </w:rPr>
+        <w:t xml:space="preserve">Test still failing despite server file being correct and </w:t>
+      </w:r>
+      <w:proofErr w:type="spellStart"/>
+      <w:r>
+        <w:rPr>
+          <w:lang w:val="en-GB"/>
+        </w:rPr>
+        <w:t>erb</w:t>
+      </w:r>
+      <w:proofErr w:type="spellEnd"/>
+      <w:r>
+        <w:rPr>
+          <w:lang w:val="en-GB"/>
+        </w:rPr>
+        <w:t xml:space="preserve"> file being correct. Error message saying ‘Unable to find field “peeps”. </w:t>
+      </w:r>
+    </w:p>
+    <w:p>
+      <w:pPr>
+        <w:pStyle w:val="ListParagraph"/>
+        <w:numPr>
+          <w:ilvl w:val="0"/>
+          <w:numId w:val="1"/>
+        </w:numPr>
+        <w:rPr>
+          <w:lang w:val="en-GB"/>
+        </w:rPr>
+      </w:pPr>
+      <w:r>
+        <w:rPr>
+          <w:lang w:val="en-GB"/>
+        </w:rPr>
+        <w:t xml:space="preserve">Included a </w:t>
+      </w:r>
+      <w:proofErr w:type="gramStart"/>
+      <w:r>
+        <w:rPr>
+          <w:lang w:val="en-GB"/>
+        </w:rPr>
+        <w:t>set :views</w:t>
+      </w:r>
+      <w:proofErr w:type="gramEnd"/>
+      <w:r>
+        <w:rPr>
+          <w:lang w:val="en-GB"/>
+        </w:rPr>
+        <w:t xml:space="preserve">, proc in controller to see if it makes a difference. </w:t>
       </w:r>
     </w:p>
     <w:p>
@@ -686,49 +1160,141 @@
         <w:rPr>
           <w:lang w:val="en-GB"/>
         </w:rPr>
-        <w:t>Had to change test ‘fill_in’ to message, whereas before it said ‘peeps’</w:t>
-      </w:r>
-    </w:p>
-    <w:p>
-      <w:pPr>
-        <w:pStyle w:val="ListParagraph"/>
-        <w:numPr>
-          <w:ilvl w:val="0"/>
-          <w:numId w:val="1"/>
-        </w:numPr>
-        <w:rPr>
-          <w:lang w:val="en-GB"/>
-        </w:rPr>
-      </w:pPr>
-      <w:r>
-        <w:rPr>
-          <w:lang w:val="en-GB"/>
-        </w:rPr>
-        <w:t>Installed database cleaner. Bundled and placed in spec_file and Gemfile</w:t>
-      </w:r>
-    </w:p>
-    <w:p>
-      <w:pPr>
-        <w:pStyle w:val="ListParagraph"/>
-        <w:numPr>
-          <w:ilvl w:val="0"/>
-          <w:numId w:val="1"/>
-        </w:numPr>
-        <w:rPr>
-          <w:lang w:val="en-GB"/>
-        </w:rPr>
-      </w:pPr>
-      <w:r>
-        <w:rPr>
-          <w:lang w:val="en-GB"/>
-        </w:rPr>
-        <w:t>Test passes! The problem was I had Peep.new instead of Peep.create and this wasn’t saving the peep. I also had to include a c</w:t>
-      </w:r>
-      <w:r>
-        <w:rPr>
-          <w:lang w:val="en-GB"/>
-        </w:rPr>
-        <w:t>onfig.ru file for rackup to run.</w:t>
+        <w:t>Had to change test ‘</w:t>
+      </w:r>
+      <w:proofErr w:type="spellStart"/>
+      <w:r>
+        <w:rPr>
+          <w:lang w:val="en-GB"/>
+        </w:rPr>
+        <w:t>fill_in</w:t>
+      </w:r>
+      <w:proofErr w:type="spellEnd"/>
+      <w:r>
+        <w:rPr>
+          <w:lang w:val="en-GB"/>
+        </w:rPr>
+        <w:t>’ to message, whereas before it said ‘peeps’</w:t>
+      </w:r>
+    </w:p>
+    <w:p>
+      <w:pPr>
+        <w:pStyle w:val="ListParagraph"/>
+        <w:numPr>
+          <w:ilvl w:val="0"/>
+          <w:numId w:val="1"/>
+        </w:numPr>
+        <w:rPr>
+          <w:lang w:val="en-GB"/>
+        </w:rPr>
+      </w:pPr>
+      <w:r>
+        <w:rPr>
+          <w:lang w:val="en-GB"/>
+        </w:rPr>
+        <w:t xml:space="preserve">Installed database cleaner. Bundled and placed in </w:t>
+      </w:r>
+      <w:proofErr w:type="spellStart"/>
+      <w:r>
+        <w:rPr>
+          <w:lang w:val="en-GB"/>
+        </w:rPr>
+        <w:t>spec_file</w:t>
+      </w:r>
+      <w:proofErr w:type="spellEnd"/>
+      <w:r>
+        <w:rPr>
+          <w:lang w:val="en-GB"/>
+        </w:rPr>
+        <w:t xml:space="preserve"> and </w:t>
+      </w:r>
+      <w:proofErr w:type="spellStart"/>
+      <w:r>
+        <w:rPr>
+          <w:lang w:val="en-GB"/>
+        </w:rPr>
+        <w:t>Gemfile</w:t>
+      </w:r>
+      <w:proofErr w:type="spellEnd"/>
+    </w:p>
+    <w:p>
+      <w:pPr>
+        <w:pStyle w:val="ListParagraph"/>
+        <w:numPr>
+          <w:ilvl w:val="0"/>
+          <w:numId w:val="1"/>
+        </w:numPr>
+        <w:rPr>
+          <w:lang w:val="en-GB"/>
+        </w:rPr>
+      </w:pPr>
+      <w:r>
+        <w:rPr>
+          <w:lang w:val="en-GB"/>
+        </w:rPr>
+        <w:t xml:space="preserve">Test passes! The problem was I had </w:t>
+      </w:r>
+      <w:proofErr w:type="spellStart"/>
+      <w:r>
+        <w:rPr>
+          <w:lang w:val="en-GB"/>
+        </w:rPr>
+        <w:t>Peep.new</w:t>
+      </w:r>
+      <w:proofErr w:type="spellEnd"/>
+      <w:r>
+        <w:rPr>
+          <w:lang w:val="en-GB"/>
+        </w:rPr>
+        <w:t xml:space="preserve"> instead of </w:t>
+      </w:r>
+      <w:proofErr w:type="spellStart"/>
+      <w:r>
+        <w:rPr>
+          <w:lang w:val="en-GB"/>
+        </w:rPr>
+        <w:t>Peep.create</w:t>
+      </w:r>
+      <w:proofErr w:type="spellEnd"/>
+      <w:r>
+        <w:rPr>
+          <w:lang w:val="en-GB"/>
+        </w:rPr>
+        <w:t xml:space="preserve"> and this wasn’t saving the peep. I also had to include a </w:t>
+      </w:r>
+      <w:proofErr w:type="spellStart"/>
+      <w:r>
+        <w:rPr>
+          <w:lang w:val="en-GB"/>
+        </w:rPr>
+        <w:t>c</w:t>
+      </w:r>
+      <w:r>
+        <w:rPr>
+          <w:lang w:val="en-GB"/>
+        </w:rPr>
+        <w:t>onfig.ru</w:t>
+      </w:r>
+      <w:proofErr w:type="spellEnd"/>
+      <w:r>
+        <w:rPr>
+          <w:lang w:val="en-GB"/>
+        </w:rPr>
+        <w:t xml:space="preserve"> file for </w:t>
+      </w:r>
+      <w:proofErr w:type="spellStart"/>
+      <w:r>
+        <w:rPr>
+          <w:lang w:val="en-GB"/>
+        </w:rPr>
+        <w:t>rackup</w:t>
+      </w:r>
+      <w:proofErr w:type="spellEnd"/>
+      <w:r>
+        <w:rPr>
+          <w:lang w:val="en-GB"/>
+        </w:rPr>
+        <w:t xml:space="preserve"> to run.</w:t>
       </w:r>
     </w:p>
     <w:p>
@@ -747,6 +1313,204 @@
           <w:lang w:val="en-GB"/>
         </w:rPr>
         <w:t xml:space="preserve">All is working fine now. 2 tests passing, and the Peeps are being shown in the page and stored each time even when session closes. </w:t>
+      </w:r>
+    </w:p>
+    <w:p>
+      <w:pPr>
+        <w:pStyle w:val="ListParagraph"/>
+        <w:numPr>
+          <w:ilvl w:val="0"/>
+          <w:numId w:val="1"/>
+        </w:numPr>
+        <w:rPr>
+          <w:lang w:val="en-GB"/>
+        </w:rPr>
+      </w:pPr>
+      <w:r>
+        <w:rPr>
+          <w:lang w:val="en-GB"/>
+        </w:rPr>
+        <w:t xml:space="preserve">Problem: Every time I run </w:t>
+      </w:r>
+      <w:proofErr w:type="spellStart"/>
+      <w:r>
+        <w:rPr>
+          <w:lang w:val="en-GB"/>
+        </w:rPr>
+        <w:t>Rspec</w:t>
+      </w:r>
+      <w:proofErr w:type="spellEnd"/>
+      <w:r>
+        <w:rPr>
+          <w:lang w:val="en-GB"/>
+        </w:rPr>
+        <w:t xml:space="preserve"> it deletes everything from the development database. </w:t>
+      </w:r>
+    </w:p>
+    <w:p>
+      <w:pPr>
+        <w:pStyle w:val="ListParagraph"/>
+        <w:numPr>
+          <w:ilvl w:val="0"/>
+          <w:numId w:val="1"/>
+        </w:numPr>
+        <w:rPr>
+          <w:lang w:val="en-GB"/>
+        </w:rPr>
+      </w:pPr>
+      <w:r>
+        <w:rPr>
+          <w:lang w:val="en-GB"/>
+        </w:rPr>
+        <w:t xml:space="preserve">Included </w:t>
+      </w:r>
+      <w:proofErr w:type="gramStart"/>
+      <w:r>
+        <w:rPr>
+          <w:lang w:val="en-GB"/>
+        </w:rPr>
+        <w:t>ENV[</w:t>
+      </w:r>
+      <w:proofErr w:type="gramEnd"/>
+      <w:r>
+        <w:rPr>
+          <w:lang w:val="en-GB"/>
+        </w:rPr>
+        <w:t>'RACK_ENV'] = 'test'</w:t>
+      </w:r>
+      <w:r>
+        <w:rPr>
+          <w:lang w:val="en-GB"/>
+        </w:rPr>
+        <w:t xml:space="preserve"> at the top of spec helper. </w:t>
+      </w:r>
+    </w:p>
+    <w:p>
+      <w:pPr>
+        <w:pStyle w:val="ListParagraph"/>
+        <w:numPr>
+          <w:ilvl w:val="0"/>
+          <w:numId w:val="1"/>
+        </w:numPr>
+        <w:rPr>
+          <w:lang w:val="en-GB"/>
+        </w:rPr>
+      </w:pPr>
+      <w:r>
+        <w:rPr>
+          <w:lang w:val="en-GB"/>
+        </w:rPr>
+        <w:t xml:space="preserve">Start adding user accounts </w:t>
+      </w:r>
+    </w:p>
+    <w:p>
+      <w:pPr>
+        <w:pStyle w:val="ListParagraph"/>
+        <w:numPr>
+          <w:ilvl w:val="0"/>
+          <w:numId w:val="1"/>
+        </w:numPr>
+        <w:rPr>
+          <w:lang w:val="en-GB"/>
+        </w:rPr>
+      </w:pPr>
+      <w:r>
+        <w:rPr>
+          <w:lang w:val="en-GB"/>
+        </w:rPr>
+        <w:t xml:space="preserve">Added test for signing up as new user. </w:t>
+      </w:r>
+    </w:p>
+    <w:p>
+      <w:pPr>
+        <w:pStyle w:val="ListParagraph"/>
+        <w:numPr>
+          <w:ilvl w:val="0"/>
+          <w:numId w:val="1"/>
+        </w:numPr>
+        <w:rPr>
+          <w:lang w:val="en-GB"/>
+        </w:rPr>
+      </w:pPr>
+      <w:r>
+        <w:rPr>
+          <w:lang w:val="en-GB"/>
+        </w:rPr>
+        <w:t xml:space="preserve">Test failing because </w:t>
+      </w:r>
+      <w:r>
+        <w:rPr>
+          <w:lang w:val="en-GB"/>
+        </w:rPr>
+        <w:t xml:space="preserve">status code 404 is showing instead of 200. </w:t>
+      </w:r>
+    </w:p>
+    <w:p>
+      <w:pPr>
+        <w:pStyle w:val="ListParagraph"/>
+        <w:numPr>
+          <w:ilvl w:val="0"/>
+          <w:numId w:val="1"/>
+        </w:numPr>
+        <w:rPr>
+          <w:lang w:val="en-GB"/>
+        </w:rPr>
+      </w:pPr>
+      <w:r>
+        <w:rPr>
+          <w:lang w:val="en-GB"/>
+        </w:rPr>
+        <w:t xml:space="preserve">To pass, add a new route in the controller for users/new page </w:t>
+      </w:r>
+    </w:p>
+    <w:p>
+      <w:pPr>
+        <w:pStyle w:val="ListParagraph"/>
+        <w:numPr>
+          <w:ilvl w:val="0"/>
+          <w:numId w:val="1"/>
+        </w:numPr>
+        <w:rPr>
+          <w:lang w:val="en-GB"/>
+        </w:rPr>
+      </w:pPr>
+      <w:r>
+        <w:rPr>
+          <w:lang w:val="en-GB"/>
+        </w:rPr>
+        <w:t xml:space="preserve">Add </w:t>
+      </w:r>
+      <w:proofErr w:type="spellStart"/>
+      <w:r>
+        <w:rPr>
+          <w:lang w:val="en-GB"/>
+        </w:rPr>
+        <w:t>new.erb</w:t>
+      </w:r>
+      <w:proofErr w:type="spellEnd"/>
+      <w:r>
+        <w:rPr>
+          <w:lang w:val="en-GB"/>
+        </w:rPr>
+        <w:t xml:space="preserve"> file into views/user directory. </w:t>
+      </w:r>
+    </w:p>
+    <w:p>
+      <w:pPr>
+        <w:pStyle w:val="ListParagraph"/>
+        <w:numPr>
+          <w:ilvl w:val="0"/>
+          <w:numId w:val="1"/>
+        </w:numPr>
+        <w:rPr>
+          <w:lang w:val="en-GB"/>
+        </w:rPr>
+      </w:pPr>
+      <w:r>
+        <w:rPr>
+          <w:lang w:val="en-GB"/>
+        </w:rPr>
+        <w:t xml:space="preserve">Make some changes so user is requested to give a username also </w:t>
       </w:r>
     </w:p>
     <w:sectPr>

</xml_diff>

<commit_message>
Adjust password not matching test. Installed sinatra-flash. Test passing
</commit_message>
<xml_diff>
--- a/Chitter Challenge Steps.docx
+++ b/Chitter Challenge Steps.docx
@@ -1071,6 +1071,96 @@
           <w:lang w:val="en-GB"/>
         </w:rPr>
         <w:t xml:space="preserve">Test passed. Initially failed because the name in the form ‘Password confirmation’ did not match the tests, model or controller. </w:t>
+      </w:r>
+    </w:p>
+    <w:p>
+      <w:pPr>
+        <w:pStyle w:val="ListParagraph"/>
+        <w:numPr>
+          <w:ilvl w:val="0"/>
+          <w:numId w:val="1"/>
+        </w:numPr>
+        <w:rPr>
+          <w:lang w:val="en-GB"/>
+        </w:rPr>
+      </w:pPr>
+      <w:r>
+        <w:rPr>
+          <w:lang w:val="en-GB"/>
+        </w:rPr>
+        <w:t xml:space="preserve">Updated password confirmation test so it doesn’t redirect to links page if wrong password is given. We need to not redirect the user is wrong password confirmation is given, so adjust controller to display same form again with an error message. </w:t>
+      </w:r>
+    </w:p>
+    <w:p>
+      <w:pPr>
+        <w:pStyle w:val="ListParagraph"/>
+        <w:numPr>
+          <w:ilvl w:val="0"/>
+          <w:numId w:val="1"/>
+        </w:numPr>
+        <w:rPr>
+          <w:lang w:val="en-GB"/>
+        </w:rPr>
+      </w:pPr>
+      <w:r>
+        <w:rPr>
+          <w:lang w:val="en-GB"/>
+        </w:rPr>
+        <w:t xml:space="preserve">Installed Sinatra flash into Gemfile. </w:t>
+      </w:r>
+    </w:p>
+    <w:p>
+      <w:pPr>
+        <w:pStyle w:val="ListParagraph"/>
+        <w:numPr>
+          <w:ilvl w:val="0"/>
+          <w:numId w:val="1"/>
+        </w:numPr>
+        <w:rPr>
+          <w:lang w:val="en-GB"/>
+        </w:rPr>
+      </w:pPr>
+      <w:r>
+        <w:rPr>
+          <w:lang w:val="en-GB"/>
+        </w:rPr>
+        <w:t xml:space="preserve">Registered Sinatra flash at the top of controller. </w:t>
+      </w:r>
+    </w:p>
+    <w:p>
+      <w:pPr>
+        <w:pStyle w:val="ListParagraph"/>
+        <w:numPr>
+          <w:ilvl w:val="0"/>
+          <w:numId w:val="1"/>
+        </w:numPr>
+        <w:rPr>
+          <w:lang w:val="en-GB"/>
+        </w:rPr>
+      </w:pPr>
+      <w:r>
+        <w:rPr>
+          <w:lang w:val="en-GB"/>
+        </w:rPr>
+        <w:t xml:space="preserve">Included flash notice in layout </w:t>
+      </w:r>
+    </w:p>
+    <w:p>
+      <w:pPr>
+        <w:pStyle w:val="ListParagraph"/>
+        <w:numPr>
+          <w:ilvl w:val="0"/>
+          <w:numId w:val="1"/>
+        </w:numPr>
+        <w:rPr>
+          <w:lang w:val="en-GB"/>
+        </w:rPr>
+      </w:pPr>
+      <w:r>
+        <w:rPr>
+          <w:lang w:val="en-GB"/>
+        </w:rPr>
+        <w:t xml:space="preserve">Test now passes. </w:t>
       </w:r>
     </w:p>
     <w:sectPr>

</xml_diff>

<commit_message>
Required email to register user test passing
</commit_message>
<xml_diff>
--- a/Chitter Challenge Steps.docx
+++ b/Chitter Challenge Steps.docx
@@ -1161,6 +1161,120 @@
           <w:lang w:val="en-GB"/>
         </w:rPr>
         <w:t xml:space="preserve">Test now passes. </w:t>
+      </w:r>
+    </w:p>
+    <w:p>
+      <w:pPr>
+        <w:pStyle w:val="ListParagraph"/>
+        <w:numPr>
+          <w:ilvl w:val="0"/>
+          <w:numId w:val="1"/>
+        </w:numPr>
+        <w:rPr>
+          <w:lang w:val="en-GB"/>
+        </w:rPr>
+      </w:pPr>
+      <w:r>
+        <w:rPr>
+          <w:lang w:val="en-GB"/>
+        </w:rPr>
+        <w:t xml:space="preserve">Make user an instance variable in the controller so that information gets saved and user doesn’t have to fill out all forms again. </w:t>
+      </w:r>
+    </w:p>
+    <w:p>
+      <w:pPr>
+        <w:pStyle w:val="ListParagraph"/>
+        <w:numPr>
+          <w:ilvl w:val="0"/>
+          <w:numId w:val="1"/>
+        </w:numPr>
+        <w:rPr>
+          <w:lang w:val="en-GB"/>
+        </w:rPr>
+      </w:pPr>
+      <w:r>
+        <w:rPr>
+          <w:lang w:val="en-GB"/>
+        </w:rPr>
+        <w:t xml:space="preserve">View now expects @user instance variable, so need to make sure it’s available in the /users/new get </w:t>
+      </w:r>
+      <w:r>
+        <w:rPr>
+          <w:lang w:val="en-GB"/>
+        </w:rPr>
+        <w:t xml:space="preserve">route. Placed @user = User.new into get request now all is fine </w:t>
+      </w:r>
+    </w:p>
+    <w:p>
+      <w:pPr>
+        <w:pStyle w:val="ListParagraph"/>
+        <w:numPr>
+          <w:ilvl w:val="0"/>
+          <w:numId w:val="1"/>
+        </w:numPr>
+        <w:rPr>
+          <w:lang w:val="en-GB"/>
+        </w:rPr>
+      </w:pPr>
+      <w:r>
+        <w:rPr>
+          <w:lang w:val="en-GB"/>
+        </w:rPr>
+        <w:t xml:space="preserve">Wrote test for requiring an email address. Not passing as it says ‘wrong number of arguments (1 for 0) </w:t>
+      </w:r>
+    </w:p>
+    <w:p>
+      <w:pPr>
+        <w:pStyle w:val="ListParagraph"/>
+        <w:numPr>
+          <w:ilvl w:val="0"/>
+          <w:numId w:val="1"/>
+        </w:numPr>
+        <w:rPr>
+          <w:lang w:val="en-GB"/>
+        </w:rPr>
+      </w:pPr>
+      <w:r>
+        <w:rPr>
+          <w:lang w:val="en-GB"/>
+        </w:rPr>
+        <w:t>Made changes to sign up method so it takes user as an argument</w:t>
+      </w:r>
+    </w:p>
+    <w:p>
+      <w:pPr>
+        <w:pStyle w:val="ListParagraph"/>
+        <w:numPr>
+          <w:ilvl w:val="0"/>
+          <w:numId w:val="1"/>
+        </w:numPr>
+        <w:rPr>
+          <w:lang w:val="en-GB"/>
+        </w:rPr>
+      </w:pPr>
+      <w:r>
+        <w:rPr>
+          <w:lang w:val="en-GB"/>
+        </w:rPr>
+        <w:t xml:space="preserve">Had to change all the fill in properties in the test. So username became user.username. Password became user.password. </w:t>
+      </w:r>
+    </w:p>
+    <w:p>
+      <w:pPr>
+        <w:pStyle w:val="ListParagraph"/>
+        <w:numPr>
+          <w:ilvl w:val="0"/>
+          <w:numId w:val="1"/>
+        </w:numPr>
+        <w:rPr>
+          <w:lang w:val="en-GB"/>
+        </w:rPr>
+      </w:pPr>
+      <w:r>
+        <w:rPr>
+          <w:lang w:val="en-GB"/>
+        </w:rPr>
+        <w:t xml:space="preserve">Test passes. Had to include validates presence of email in user model and change the tests so the sign up method takes one parameter  (user). </w:t>
       </w:r>
     </w:p>
     <w:sectPr>

</xml_diff>

<commit_message>
Refactored with factory girl
</commit_message>
<xml_diff>
--- a/Chitter Challenge Steps.docx
+++ b/Chitter Challenge Steps.docx
@@ -1276,6 +1276,119 @@
         </w:rPr>
         <w:t xml:space="preserve">Test passes. Had to include validates presence of email in user model and change the tests so the sign up method takes one parameter  (user). </w:t>
       </w:r>
+    </w:p>
+    <w:p>
+      <w:pPr>
+        <w:pStyle w:val="ListParagraph"/>
+        <w:numPr>
+          <w:ilvl w:val="0"/>
+          <w:numId w:val="1"/>
+        </w:numPr>
+        <w:rPr>
+          <w:lang w:val="en-GB"/>
+        </w:rPr>
+      </w:pPr>
+      <w:r>
+        <w:rPr>
+          <w:lang w:val="en-GB"/>
+        </w:rPr>
+        <w:t xml:space="preserve">Included Factorygirl gem. </w:t>
+      </w:r>
+    </w:p>
+    <w:p>
+      <w:pPr>
+        <w:pStyle w:val="ListParagraph"/>
+        <w:numPr>
+          <w:ilvl w:val="0"/>
+          <w:numId w:val="1"/>
+        </w:numPr>
+        <w:rPr>
+          <w:lang w:val="en-GB"/>
+        </w:rPr>
+      </w:pPr>
+      <w:r>
+        <w:rPr>
+          <w:lang w:val="en-GB"/>
+        </w:rPr>
+        <w:t xml:space="preserve">Changed sign up as new user test to have user = create :user and saved user information in factory girl user.rb file. </w:t>
+      </w:r>
+    </w:p>
+    <w:p>
+      <w:pPr>
+        <w:pStyle w:val="ListParagraph"/>
+        <w:numPr>
+          <w:ilvl w:val="0"/>
+          <w:numId w:val="1"/>
+        </w:numPr>
+        <w:rPr>
+          <w:lang w:val="en-GB"/>
+        </w:rPr>
+      </w:pPr>
+      <w:r>
+        <w:rPr>
+          <w:lang w:val="en-GB"/>
+        </w:rPr>
+        <w:t xml:space="preserve">Was stuck, test wasn’t passing, said “Failure/error: user = create :user </w:t>
+      </w:r>
+    </w:p>
+    <w:p>
+      <w:pPr>
+        <w:pStyle w:val="ListParagraph"/>
+        <w:rPr>
+          <w:lang w:val="en-GB"/>
+        </w:rPr>
+      </w:pPr>
+      <w:r>
+        <w:rPr>
+          <w:lang w:val="en-GB"/>
+        </w:rPr>
+        <w:t>ArgumentError:</w:t>
+      </w:r>
+    </w:p>
+    <w:p>
+      <w:pPr>
+        <w:pStyle w:val="ListParagraph"/>
+        <w:rPr>
+          <w:lang w:val="en-GB"/>
+        </w:rPr>
+      </w:pPr>
+      <w:r>
+        <w:rPr>
+          <w:lang w:val="en-GB"/>
+        </w:rPr>
+        <w:tab/>
+        <w:t>Factory not registered: user.</w:t>
+      </w:r>
+    </w:p>
+    <w:p>
+      <w:pPr>
+        <w:pStyle w:val="ListParagraph"/>
+        <w:numPr>
+          <w:ilvl w:val="0"/>
+          <w:numId w:val="1"/>
+        </w:numPr>
+        <w:rPr>
+          <w:lang w:val="en-GB"/>
+        </w:rPr>
+      </w:pPr>
+      <w:r>
+        <w:rPr>
+          <w:lang w:val="en-GB"/>
+        </w:rPr>
+        <w:t xml:space="preserve">Solution: Require ‘./spec/factories/user in spec helper </w:t>
+      </w:r>
+    </w:p>
+    <w:p>
+      <w:pPr>
+        <w:pStyle w:val="ListParagraph"/>
+        <w:numPr>
+          <w:ilvl w:val="0"/>
+          <w:numId w:val="1"/>
+        </w:numPr>
+        <w:rPr>
+          <w:lang w:val="en-GB"/>
+        </w:rPr>
+      </w:pPr>
     </w:p>
     <w:sectPr>
       <w:pgSz w:w="11900" w:h="16840"/>

</xml_diff>

<commit_message>
Unique email test passing
</commit_message>
<xml_diff>
--- a/Chitter Challenge Steps.docx
+++ b/Chitter Challenge Steps.docx
@@ -1389,6 +1389,115 @@
           <w:lang w:val="en-GB"/>
         </w:rPr>
       </w:pPr>
+      <w:r>
+        <w:rPr>
+          <w:lang w:val="en-GB"/>
+        </w:rPr>
+        <w:t>Write test for cannot sign up with existing email</w:t>
+      </w:r>
+    </w:p>
+    <w:p>
+      <w:pPr>
+        <w:pStyle w:val="ListParagraph"/>
+        <w:numPr>
+          <w:ilvl w:val="0"/>
+          <w:numId w:val="1"/>
+        </w:numPr>
+        <w:rPr>
+          <w:lang w:val="en-GB"/>
+        </w:rPr>
+      </w:pPr>
+      <w:r>
+        <w:rPr>
+          <w:lang w:val="en-GB"/>
+        </w:rPr>
+        <w:t xml:space="preserve">Include validates_uniqueness_of email in user model. </w:t>
+      </w:r>
+    </w:p>
+    <w:p>
+      <w:pPr>
+        <w:pStyle w:val="ListParagraph"/>
+        <w:numPr>
+          <w:ilvl w:val="0"/>
+          <w:numId w:val="1"/>
+        </w:numPr>
+        <w:rPr>
+          <w:lang w:val="en-GB"/>
+        </w:rPr>
+      </w:pPr>
+      <w:r>
+        <w:rPr>
+          <w:lang w:val="en-GB"/>
+        </w:rPr>
+        <w:t xml:space="preserve">Test still not passing. Need to include text on page also. </w:t>
+      </w:r>
+    </w:p>
+    <w:p>
+      <w:pPr>
+        <w:pStyle w:val="ListParagraph"/>
+        <w:numPr>
+          <w:ilvl w:val="0"/>
+          <w:numId w:val="1"/>
+        </w:numPr>
+        <w:rPr>
+          <w:lang w:val="en-GB"/>
+        </w:rPr>
+      </w:pPr>
+      <w:r>
+        <w:rPr>
+          <w:lang w:val="en-GB"/>
+        </w:rPr>
+        <w:t xml:space="preserve">Validates uniqueness of email made the ‘I can sign up as a new user’ test fail. Initially I created a new user, which means it saves it. Then I changed it to User.new and it passed. </w:t>
+      </w:r>
+      <w:r>
+        <w:rPr>
+          <w:b/>
+          <w:lang w:val="en-GB"/>
+        </w:rPr>
+        <w:t>WHY?</w:t>
+      </w:r>
+      <w:r>
+        <w:rPr>
+          <w:lang w:val="en-GB"/>
+        </w:rPr>
+        <w:t xml:space="preserve"> </w:t>
+      </w:r>
+    </w:p>
+    <w:p>
+      <w:pPr>
+        <w:pStyle w:val="ListParagraph"/>
+        <w:numPr>
+          <w:ilvl w:val="0"/>
+          <w:numId w:val="1"/>
+        </w:numPr>
+        <w:rPr>
+          <w:lang w:val="en-GB"/>
+        </w:rPr>
+      </w:pPr>
+      <w:r>
+        <w:rPr>
+          <w:lang w:val="en-GB"/>
+        </w:rPr>
+        <w:t xml:space="preserve">included a flash.now[:errors] in controller. Also edited layout.erb to iterate over flash error messages. </w:t>
+      </w:r>
+    </w:p>
+    <w:p>
+      <w:pPr>
+        <w:pStyle w:val="ListParagraph"/>
+        <w:numPr>
+          <w:ilvl w:val="0"/>
+          <w:numId w:val="1"/>
+        </w:numPr>
+        <w:rPr>
+          <w:lang w:val="en-GB"/>
+        </w:rPr>
+      </w:pPr>
+      <w:r>
+        <w:rPr>
+          <w:lang w:val="en-GB"/>
+        </w:rPr>
+        <w:t xml:space="preserve">Had to change password test as the custom message did not match the message we passed into the test. </w:t>
+      </w:r>
     </w:p>
     <w:sectPr>
       <w:pgSz w:w="11900" w:h="16840"/>

</xml_diff>

<commit_message>
Signing in test passing
</commit_message>
<xml_diff>
--- a/Chitter Challenge Steps.docx
+++ b/Chitter Challenge Steps.docx
@@ -1497,6 +1497,427 @@
           <w:lang w:val="en-GB"/>
         </w:rPr>
         <w:t xml:space="preserve">Had to change password test as the custom message did not match the message we passed into the test. </w:t>
+      </w:r>
+    </w:p>
+    <w:p>
+      <w:pPr>
+        <w:pStyle w:val="ListParagraph"/>
+        <w:numPr>
+          <w:ilvl w:val="0"/>
+          <w:numId w:val="1"/>
+        </w:numPr>
+        <w:rPr>
+          <w:lang w:val="en-GB"/>
+        </w:rPr>
+      </w:pPr>
+      <w:r>
+        <w:rPr>
+          <w:lang w:val="en-GB"/>
+        </w:rPr>
+        <w:t xml:space="preserve">Started a user sign in feature. </w:t>
+      </w:r>
+    </w:p>
+    <w:p>
+      <w:pPr>
+        <w:pStyle w:val="ListParagraph"/>
+        <w:numPr>
+          <w:ilvl w:val="0"/>
+          <w:numId w:val="1"/>
+        </w:numPr>
+        <w:rPr>
+          <w:lang w:val="en-GB"/>
+        </w:rPr>
+      </w:pPr>
+      <w:r>
+        <w:rPr>
+          <w:lang w:val="en-GB"/>
+        </w:rPr>
+        <w:t xml:space="preserve">Within the let statement I said ‘create :user’ hoping that factory girl would work her magic. In the tutorial it asks to write User.create with all the properties in brackets. </w:t>
+      </w:r>
+      <w:r>
+        <w:rPr>
+          <w:b/>
+          <w:lang w:val="en-GB"/>
+        </w:rPr>
+        <w:t xml:space="preserve">May not work! </w:t>
+      </w:r>
+    </w:p>
+    <w:p>
+      <w:pPr>
+        <w:pStyle w:val="ListParagraph"/>
+        <w:numPr>
+          <w:ilvl w:val="0"/>
+          <w:numId w:val="1"/>
+        </w:numPr>
+        <w:rPr>
+          <w:lang w:val="en-GB"/>
+        </w:rPr>
+      </w:pPr>
+      <w:r>
+        <w:rPr>
+          <w:lang w:val="en-GB"/>
+        </w:rPr>
+        <w:t xml:space="preserve">Replaced the above with the let statement, no change to error message. </w:t>
+      </w:r>
+    </w:p>
+    <w:p>
+      <w:pPr>
+        <w:pStyle w:val="ListParagraph"/>
+        <w:numPr>
+          <w:ilvl w:val="0"/>
+          <w:numId w:val="1"/>
+        </w:numPr>
+        <w:rPr>
+          <w:lang w:val="en-GB"/>
+        </w:rPr>
+      </w:pPr>
+      <w:r>
+        <w:rPr>
+          <w:lang w:val="en-GB"/>
+        </w:rPr>
+        <w:t xml:space="preserve"> Error message says “Undefined method ‘name’. I now added some fill_in lines to the sign_in method. </w:t>
+      </w:r>
+    </w:p>
+    <w:p>
+      <w:pPr>
+        <w:pStyle w:val="ListParagraph"/>
+        <w:numPr>
+          <w:ilvl w:val="0"/>
+          <w:numId w:val="1"/>
+        </w:numPr>
+        <w:rPr>
+          <w:lang w:val="en-GB"/>
+        </w:rPr>
+      </w:pPr>
+      <w:r>
+        <w:rPr>
+          <w:lang w:val="en-GB"/>
+        </w:rPr>
+        <w:t xml:space="preserve">On track, now says ‘Unable to find field: :username’. This is directing us to write a new route in our controller with an erb file containing the form to sign in. </w:t>
+      </w:r>
+    </w:p>
+    <w:p>
+      <w:pPr>
+        <w:pStyle w:val="ListParagraph"/>
+        <w:numPr>
+          <w:ilvl w:val="0"/>
+          <w:numId w:val="1"/>
+        </w:numPr>
+        <w:rPr>
+          <w:lang w:val="en-GB"/>
+        </w:rPr>
+      </w:pPr>
+      <w:r>
+        <w:rPr>
+          <w:lang w:val="en-GB"/>
+        </w:rPr>
+        <w:t>Erb file written with form details on. Stored in views/sessions/new</w:t>
+      </w:r>
+    </w:p>
+    <w:p>
+      <w:pPr>
+        <w:pStyle w:val="ListParagraph"/>
+        <w:numPr>
+          <w:ilvl w:val="0"/>
+          <w:numId w:val="1"/>
+        </w:numPr>
+        <w:rPr>
+          <w:lang w:val="en-GB"/>
+        </w:rPr>
+      </w:pPr>
+      <w:r>
+        <w:rPr>
+          <w:lang w:val="en-GB"/>
+        </w:rPr>
+        <w:t xml:space="preserve">Now writing first unit test (Not sure why now). Instead of following the tutorial, I’ve changed the let statement so it calls factory girl to create the user. Again, not sure if this works. </w:t>
+      </w:r>
+    </w:p>
+    <w:p>
+      <w:pPr>
+        <w:pStyle w:val="ListParagraph"/>
+        <w:numPr>
+          <w:ilvl w:val="0"/>
+          <w:numId w:val="1"/>
+        </w:numPr>
+        <w:rPr>
+          <w:lang w:val="en-GB"/>
+        </w:rPr>
+      </w:pPr>
+      <w:r>
+        <w:rPr>
+          <w:lang w:val="en-GB"/>
+        </w:rPr>
+        <w:t xml:space="preserve">Placed authenticate class method in User model. Required spec helper in new user feature test file. </w:t>
+      </w:r>
+    </w:p>
+    <w:p>
+      <w:pPr>
+        <w:pStyle w:val="ListParagraph"/>
+        <w:numPr>
+          <w:ilvl w:val="0"/>
+          <w:numId w:val="1"/>
+        </w:numPr>
+        <w:rPr>
+          <w:lang w:val="en-GB"/>
+        </w:rPr>
+      </w:pPr>
+      <w:r>
+        <w:rPr>
+          <w:lang w:val="en-GB"/>
+        </w:rPr>
+        <w:t xml:space="preserve">First authenticate not passing. Still being instructed to write does not authenticate test. </w:t>
+      </w:r>
+    </w:p>
+    <w:p>
+      <w:pPr>
+        <w:pStyle w:val="ListParagraph"/>
+        <w:numPr>
+          <w:ilvl w:val="0"/>
+          <w:numId w:val="1"/>
+        </w:numPr>
+        <w:rPr>
+          <w:lang w:val="en-GB"/>
+        </w:rPr>
+      </w:pPr>
+      <w:r>
+        <w:rPr>
+          <w:lang w:val="en-GB"/>
+        </w:rPr>
+        <w:t xml:space="preserve">Reached a stage where spec/models/user tests file was not running. Didn’t name it user_spec.rb </w:t>
+      </w:r>
+    </w:p>
+    <w:p>
+      <w:pPr>
+        <w:pStyle w:val="ListParagraph"/>
+        <w:numPr>
+          <w:ilvl w:val="0"/>
+          <w:numId w:val="1"/>
+        </w:numPr>
+        <w:rPr>
+          <w:lang w:val="en-GB"/>
+        </w:rPr>
+      </w:pPr>
+      <w:r>
+        <w:rPr>
+          <w:lang w:val="en-GB"/>
+        </w:rPr>
+        <w:t xml:space="preserve">Now have two feature tests. One passing, one not. ‘User does not authenticate when given incorrect password’ is not passing. </w:t>
+      </w:r>
+    </w:p>
+    <w:p>
+      <w:pPr>
+        <w:pStyle w:val="ListParagraph"/>
+        <w:numPr>
+          <w:ilvl w:val="0"/>
+          <w:numId w:val="1"/>
+        </w:numPr>
+        <w:rPr>
+          <w:lang w:val="en-GB"/>
+        </w:rPr>
+      </w:pPr>
+      <w:r>
+        <w:rPr>
+          <w:lang w:val="en-GB"/>
+        </w:rPr>
+        <w:t xml:space="preserve">The above unit test now passes as </w:t>
+      </w:r>
+      <w:r>
+        <w:rPr>
+          <w:lang w:val="en-GB"/>
+        </w:rPr>
+        <w:t xml:space="preserve">we add a conditional specifying if the user exists and Bcrypt stuff. </w:t>
+      </w:r>
+    </w:p>
+    <w:p>
+      <w:pPr>
+        <w:pStyle w:val="ListParagraph"/>
+        <w:numPr>
+          <w:ilvl w:val="0"/>
+          <w:numId w:val="1"/>
+        </w:numPr>
+        <w:rPr>
+          <w:lang w:val="en-GB"/>
+        </w:rPr>
+      </w:pPr>
+      <w:r>
+        <w:rPr>
+          <w:lang w:val="en-GB"/>
+        </w:rPr>
+        <w:t xml:space="preserve">User sign in with correct credentials not passing. Trying to figure out why. </w:t>
+      </w:r>
+    </w:p>
+    <w:p>
+      <w:pPr>
+        <w:pStyle w:val="ListParagraph"/>
+        <w:numPr>
+          <w:ilvl w:val="0"/>
+          <w:numId w:val="1"/>
+        </w:numPr>
+        <w:rPr>
+          <w:lang w:val="en-GB"/>
+        </w:rPr>
+      </w:pPr>
+      <w:r>
+        <w:rPr>
+          <w:lang w:val="en-GB"/>
+        </w:rPr>
+        <w:t xml:space="preserve">Will take out my factory girl create in the let in the user_management spec and replace it with what the tutorial specifies. </w:t>
+      </w:r>
+    </w:p>
+    <w:p>
+      <w:pPr>
+        <w:pStyle w:val="ListParagraph"/>
+        <w:numPr>
+          <w:ilvl w:val="0"/>
+          <w:numId w:val="1"/>
+        </w:numPr>
+        <w:rPr>
+          <w:lang w:val="en-GB"/>
+        </w:rPr>
+      </w:pPr>
+      <w:r>
+        <w:rPr>
+          <w:lang w:val="en-GB"/>
+        </w:rPr>
+        <w:t xml:space="preserve">That alone made no difference to the error message. </w:t>
+      </w:r>
+    </w:p>
+    <w:p>
+      <w:pPr>
+        <w:pStyle w:val="ListParagraph"/>
+        <w:numPr>
+          <w:ilvl w:val="0"/>
+          <w:numId w:val="1"/>
+        </w:numPr>
+        <w:rPr>
+          <w:lang w:val="en-GB"/>
+        </w:rPr>
+      </w:pPr>
+      <w:r>
+        <w:rPr>
+          <w:lang w:val="en-GB"/>
+        </w:rPr>
+        <w:t xml:space="preserve">The error message changed. It had undefined method for name, when I should have said user.username, not user.name as I did before. That’s changed, new error message saying “expected to find text “Welcome Adrian1707” in the page. It’s not showing so investigating why. </w:t>
+      </w:r>
+      <w:r>
+        <w:rPr>
+          <w:lang w:val="en-GB"/>
+        </w:rPr>
+        <w:t xml:space="preserve">Will rackup and see what happens. </w:t>
+      </w:r>
+    </w:p>
+    <w:p>
+      <w:pPr>
+        <w:pStyle w:val="ListParagraph"/>
+        <w:numPr>
+          <w:ilvl w:val="0"/>
+          <w:numId w:val="1"/>
+        </w:numPr>
+        <w:rPr>
+          <w:lang w:val="en-GB"/>
+        </w:rPr>
+      </w:pPr>
+      <w:r>
+        <w:rPr>
+          <w:lang w:val="en-GB"/>
+        </w:rPr>
+        <w:t>DAMN. In post ‘/sessions’ it had redirect to ‘/links’ which of course doesn’t exist because we’re doing ‘peeps’ now. That’s corrected. Test still doesn’t pass but getting there. Now at least in the browser it has what we want. Test not passing for silly reason.</w:t>
+      </w:r>
+    </w:p>
+    <w:p>
+      <w:pPr>
+        <w:pStyle w:val="ListParagraph"/>
+        <w:numPr>
+          <w:ilvl w:val="0"/>
+          <w:numId w:val="1"/>
+        </w:numPr>
+        <w:rPr>
+          <w:lang w:val="en-GB"/>
+        </w:rPr>
+      </w:pPr>
+      <w:r>
+        <w:rPr>
+          <w:lang w:val="en-GB"/>
+        </w:rPr>
+        <w:t xml:space="preserve">My let statement is not the same as the tutorial in the user spec file. I wonder if that’s a reason, I heavily doubt it though. Changing now. </w:t>
+      </w:r>
+    </w:p>
+    <w:p>
+      <w:pPr>
+        <w:pStyle w:val="ListParagraph"/>
+        <w:numPr>
+          <w:ilvl w:val="0"/>
+          <w:numId w:val="1"/>
+        </w:numPr>
+        <w:rPr>
+          <w:lang w:val="en-GB"/>
+        </w:rPr>
+      </w:pPr>
+      <w:r>
+        <w:rPr>
+          <w:lang w:val="en-GB"/>
+        </w:rPr>
+        <w:t>Made another 2 tests fail. I guess I’ll leave it for now</w:t>
+      </w:r>
+    </w:p>
+    <w:p>
+      <w:pPr>
+        <w:pStyle w:val="ListParagraph"/>
+        <w:numPr>
+          <w:ilvl w:val="0"/>
+          <w:numId w:val="1"/>
+        </w:numPr>
+        <w:rPr>
+          <w:lang w:val="en-GB"/>
+        </w:rPr>
+      </w:pPr>
+      <w:r>
+        <w:rPr>
+          <w:lang w:val="en-GB"/>
+        </w:rPr>
+        <w:t xml:space="preserve">DONE IT! Simply changed the let statement in the user management spec file to create a user from factory girl. They should be equivalent though so I’m not sure why it made a difference. </w:t>
+      </w:r>
+      <w:r>
+        <w:rPr>
+          <w:lang w:val="en-GB"/>
+        </w:rPr>
+        <w:t xml:space="preserve">Still confused by this. </w:t>
+      </w:r>
+    </w:p>
+    <w:p>
+      <w:pPr>
+        <w:pStyle w:val="ListParagraph"/>
+        <w:numPr>
+          <w:ilvl w:val="0"/>
+          <w:numId w:val="1"/>
+        </w:numPr>
+        <w:rPr>
+          <w:lang w:val="en-GB"/>
+        </w:rPr>
+      </w:pPr>
+      <w:r>
+        <w:rPr>
+          <w:lang w:val="en-GB"/>
+        </w:rPr>
+        <w:t xml:space="preserve">Also still confused by how the self_authenticate method works with BCrypt. </w:t>
+      </w:r>
+    </w:p>
+    <w:p>
+      <w:pPr>
+        <w:pStyle w:val="ListParagraph"/>
+        <w:numPr>
+          <w:ilvl w:val="0"/>
+          <w:numId w:val="1"/>
+        </w:numPr>
+        <w:rPr>
+          <w:lang w:val="en-GB"/>
+        </w:rPr>
+      </w:pPr>
+      <w:r>
+        <w:rPr>
+          <w:lang w:val="en-GB"/>
+        </w:rPr>
+        <w:t xml:space="preserve">Moving onto signing out. </w:t>
       </w:r>
     </w:p>
     <w:sectPr>

</xml_diff>

<commit_message>
Sign in and sign out methods placed in module to keep code DRY
</commit_message>
<xml_diff>
--- a/Chitter Challenge Steps.docx
+++ b/Chitter Challenge Steps.docx
@@ -1918,6 +1918,48 @@
           <w:lang w:val="en-GB"/>
         </w:rPr>
         <w:t xml:space="preserve">Moving onto signing out. </w:t>
+      </w:r>
+    </w:p>
+    <w:p>
+      <w:pPr>
+        <w:pStyle w:val="ListParagraph"/>
+        <w:numPr>
+          <w:ilvl w:val="0"/>
+          <w:numId w:val="1"/>
+        </w:numPr>
+        <w:rPr>
+          <w:lang w:val="en-GB"/>
+        </w:rPr>
+      </w:pPr>
+      <w:r>
+        <w:rPr>
+          <w:lang w:val="en-GB"/>
+        </w:rPr>
+        <w:t xml:space="preserve">Signing out feature begins with before(:each). I </w:t>
+      </w:r>
+      <w:r>
+        <w:rPr>
+          <w:lang w:val="en-GB"/>
+        </w:rPr>
+        <w:t xml:space="preserve">may just go along with this instead of using factory girl and see what happens. </w:t>
+      </w:r>
+    </w:p>
+    <w:p>
+      <w:pPr>
+        <w:pStyle w:val="ListParagraph"/>
+        <w:numPr>
+          <w:ilvl w:val="0"/>
+          <w:numId w:val="1"/>
+        </w:numPr>
+        <w:rPr>
+          <w:lang w:val="en-GB"/>
+        </w:rPr>
+      </w:pPr>
+      <w:r>
+        <w:rPr>
+          <w:lang w:val="en-GB"/>
+        </w:rPr>
+        <w:t xml:space="preserve"> Now our sign in method is being used in two separate features and that’s not keeping with DRY principles. I’ll place them in a module and include it in spec helper. </w:t>
       </w:r>
     </w:p>
     <w:sectPr>

</xml_diff>

<commit_message>
Sign out test passing
</commit_message>
<xml_diff>
--- a/Chitter Challenge Steps.docx
+++ b/Chitter Challenge Steps.docx
@@ -1960,6 +1960,78 @@
           <w:lang w:val="en-GB"/>
         </w:rPr>
         <w:t xml:space="preserve"> Now our sign in method is being used in two separate features and that’s not keeping with DRY principles. I’ll place them in a module and include it in spec helper. </w:t>
+      </w:r>
+    </w:p>
+    <w:p>
+      <w:pPr>
+        <w:pStyle w:val="ListParagraph"/>
+        <w:numPr>
+          <w:ilvl w:val="0"/>
+          <w:numId w:val="1"/>
+        </w:numPr>
+        <w:rPr>
+          <w:lang w:val="en-GB"/>
+        </w:rPr>
+      </w:pPr>
+      <w:r>
+        <w:rPr>
+          <w:lang w:val="en-GB"/>
+        </w:rPr>
+        <w:t xml:space="preserve">Now place sign out form in layout as we need the sign out button to be included on all pages. </w:t>
+      </w:r>
+    </w:p>
+    <w:p>
+      <w:pPr>
+        <w:pStyle w:val="ListParagraph"/>
+        <w:numPr>
+          <w:ilvl w:val="0"/>
+          <w:numId w:val="1"/>
+        </w:numPr>
+        <w:rPr>
+          <w:lang w:val="en-GB"/>
+        </w:rPr>
+      </w:pPr>
+      <w:r>
+        <w:rPr>
+          <w:lang w:val="en-GB"/>
+        </w:rPr>
+        <w:t xml:space="preserve">Wrote a delete request in the controller. </w:t>
+      </w:r>
+    </w:p>
+    <w:p>
+      <w:pPr>
+        <w:pStyle w:val="ListParagraph"/>
+        <w:numPr>
+          <w:ilvl w:val="0"/>
+          <w:numId w:val="1"/>
+        </w:numPr>
+        <w:rPr>
+          <w:lang w:val="en-GB"/>
+        </w:rPr>
+      </w:pPr>
+      <w:r>
+        <w:rPr>
+          <w:lang w:val="en-GB"/>
+        </w:rPr>
+        <w:t>Test still failing as it says it can’t find the sign out button. I’m racking up</w:t>
+      </w:r>
+    </w:p>
+    <w:p>
+      <w:pPr>
+        <w:pStyle w:val="ListParagraph"/>
+        <w:numPr>
+          <w:ilvl w:val="0"/>
+          <w:numId w:val="1"/>
+        </w:numPr>
+        <w:rPr>
+          <w:lang w:val="en-GB"/>
+        </w:rPr>
+      </w:pPr>
+      <w:r>
+        <w:rPr>
+          <w:lang w:val="en-GB"/>
+        </w:rPr>
+        <w:t>Kept failing, couldn’t see the sign out button, so I created a let statement at the top of the feature allowing factory girl to build the user, and then a before each statement calling the sign up and sign in methods.</w:t>
       </w:r>
     </w:p>
     <w:sectPr>

</xml_diff>

<commit_message>
Added a button to direct to new peeps page
</commit_message>
<xml_diff>
--- a/Chitter Challenge Steps.docx
+++ b/Chitter Challenge Steps.docx
@@ -2032,6 +2032,252 @@
           <w:lang w:val="en-GB"/>
         </w:rPr>
         <w:t>Kept failing, couldn’t see the sign out button, so I created a let statement at the top of the feature allowing factory girl to build the user, and then a before each statement calling the sign up and sign in methods.</w:t>
+      </w:r>
+    </w:p>
+    <w:p>
+      <w:pPr>
+        <w:pStyle w:val="ListParagraph"/>
+        <w:numPr>
+          <w:ilvl w:val="0"/>
+          <w:numId w:val="1"/>
+        </w:numPr>
+        <w:rPr>
+          <w:lang w:val="en-GB"/>
+        </w:rPr>
+      </w:pPr>
+      <w:r>
+        <w:rPr>
+          <w:lang w:val="en-GB"/>
+        </w:rPr>
+        <w:t xml:space="preserve">Test is passing, but it doesn’t sign out of accounts properly and still leaves all peeps on the page. </w:t>
+      </w:r>
+      <w:r>
+        <w:rPr>
+          <w:lang w:val="en-GB"/>
+        </w:rPr>
+        <w:t xml:space="preserve">Changed the delete </w:t>
+      </w:r>
+      <w:r>
+        <w:rPr>
+          <w:lang w:val="en-GB"/>
+        </w:rPr>
+        <w:t>controller</w:t>
+      </w:r>
+      <w:r>
+        <w:rPr>
+          <w:lang w:val="en-GB"/>
+        </w:rPr>
+        <w:t xml:space="preserve"> from session is nil to session.clear </w:t>
+      </w:r>
+    </w:p>
+    <w:p>
+      <w:pPr>
+        <w:widowControl w:val="0"/>
+        <w:tabs>
+          <w:tab w:val="left" w:pos="560"/>
+          <w:tab w:val="left" w:pos="1120"/>
+          <w:tab w:val="left" w:pos="1680"/>
+          <w:tab w:val="left" w:pos="2240"/>
+          <w:tab w:val="left" w:pos="2800"/>
+          <w:tab w:val="left" w:pos="3360"/>
+          <w:tab w:val="left" w:pos="3920"/>
+          <w:tab w:val="left" w:pos="4480"/>
+          <w:tab w:val="left" w:pos="5040"/>
+          <w:tab w:val="left" w:pos="5600"/>
+          <w:tab w:val="left" w:pos="6160"/>
+          <w:tab w:val="left" w:pos="6720"/>
+        </w:tabs>
+        <w:autoSpaceDE w:val="0"/>
+        <w:autoSpaceDN w:val="0"/>
+        <w:adjustRightInd w:val="0"/>
+        <w:rPr>
+          <w:rFonts w:ascii="Andale Mono" w:hAnsi="Andale Mono" w:cs="Andale Mono"/>
+          <w:color w:val="2FFF12"/>
+        </w:rPr>
+      </w:pPr>
+      <w:r>
+        <w:rPr>
+          <w:lang w:val="en-GB"/>
+        </w:rPr>
+        <w:t xml:space="preserve">I included some associations in the models and my tests were failing. </w:t>
+      </w:r>
+      <w:r>
+        <w:rPr>
+          <w:rFonts w:ascii="Andale Mono" w:hAnsi="Andale Mono" w:cs="Andale Mono"/>
+          <w:color w:val="2FFF12"/>
+        </w:rPr>
+        <w:t xml:space="preserve">  </w:t>
+      </w:r>
+      <w:r>
+        <w:rPr>
+          <w:rFonts w:ascii="Andale Mono" w:hAnsi="Andale Mono" w:cs="Andale Mono"/>
+          <w:color w:val="B42419"/>
+        </w:rPr>
+        <w:t>Failure/Error: Peep.create(message: "This is my first peep. Hello World!")</w:t>
+      </w:r>
+    </w:p>
+    <w:p>
+      <w:pPr>
+        <w:widowControl w:val="0"/>
+        <w:tabs>
+          <w:tab w:val="left" w:pos="560"/>
+          <w:tab w:val="left" w:pos="1120"/>
+          <w:tab w:val="left" w:pos="1680"/>
+          <w:tab w:val="left" w:pos="2240"/>
+          <w:tab w:val="left" w:pos="2800"/>
+          <w:tab w:val="left" w:pos="3360"/>
+          <w:tab w:val="left" w:pos="3920"/>
+          <w:tab w:val="left" w:pos="4480"/>
+          <w:tab w:val="left" w:pos="5040"/>
+          <w:tab w:val="left" w:pos="5600"/>
+          <w:tab w:val="left" w:pos="6160"/>
+          <w:tab w:val="left" w:pos="6720"/>
+        </w:tabs>
+        <w:autoSpaceDE w:val="0"/>
+        <w:autoSpaceDN w:val="0"/>
+        <w:adjustRightInd w:val="0"/>
+        <w:rPr>
+          <w:rFonts w:ascii="Andale Mono" w:hAnsi="Andale Mono" w:cs="Andale Mono"/>
+          <w:color w:val="2FFF12"/>
+        </w:rPr>
+      </w:pPr>
+      <w:r>
+        <w:rPr>
+          <w:rFonts w:ascii="Andale Mono" w:hAnsi="Andale Mono" w:cs="Andale Mono"/>
+          <w:color w:val="2FFF12"/>
+        </w:rPr>
+        <w:t xml:space="preserve">     </w:t>
+      </w:r>
+      <w:r>
+        <w:rPr>
+          <w:rFonts w:ascii="Andale Mono" w:hAnsi="Andale Mono" w:cs="Andale Mono"/>
+          <w:color w:val="B42419"/>
+        </w:rPr>
+        <w:t>DataObjects::IntegrityError:</w:t>
+      </w:r>
+    </w:p>
+    <w:p>
+      <w:pPr>
+        <w:widowControl w:val="0"/>
+        <w:tabs>
+          <w:tab w:val="left" w:pos="560"/>
+          <w:tab w:val="left" w:pos="1120"/>
+          <w:tab w:val="left" w:pos="1680"/>
+          <w:tab w:val="left" w:pos="2240"/>
+          <w:tab w:val="left" w:pos="2800"/>
+          <w:tab w:val="left" w:pos="3360"/>
+          <w:tab w:val="left" w:pos="3920"/>
+          <w:tab w:val="left" w:pos="4480"/>
+          <w:tab w:val="left" w:pos="5040"/>
+          <w:tab w:val="left" w:pos="5600"/>
+          <w:tab w:val="left" w:pos="6160"/>
+          <w:tab w:val="left" w:pos="6720"/>
+        </w:tabs>
+        <w:autoSpaceDE w:val="0"/>
+        <w:autoSpaceDN w:val="0"/>
+        <w:adjustRightInd w:val="0"/>
+        <w:rPr>
+          <w:rFonts w:ascii="Andale Mono" w:hAnsi="Andale Mono" w:cs="Andale Mono"/>
+          <w:color w:val="2FFF12"/>
+        </w:rPr>
+      </w:pPr>
+      <w:r>
+        <w:rPr>
+          <w:rFonts w:ascii="Andale Mono" w:hAnsi="Andale Mono" w:cs="Andale Mono"/>
+          <w:color w:val="2FFF12"/>
+        </w:rPr>
+        <w:t xml:space="preserve">     </w:t>
+      </w:r>
+      <w:r>
+        <w:rPr>
+          <w:rFonts w:ascii="Andale Mono" w:hAnsi="Andale Mono" w:cs="Andale Mono"/>
+          <w:color w:val="B42419"/>
+        </w:rPr>
+        <w:t xml:space="preserve">  ERROR:  null value in column "user_id" violates not-null constraint</w:t>
+      </w:r>
+    </w:p>
+    <w:p>
+      <w:pPr>
+        <w:pStyle w:val="ListParagraph"/>
+        <w:rPr>
+          <w:rFonts w:ascii="Andale Mono" w:hAnsi="Andale Mono" w:cs="Andale Mono"/>
+          <w:color w:val="B42419"/>
+        </w:rPr>
+      </w:pPr>
+      <w:r>
+        <w:rPr>
+          <w:rFonts w:ascii="Andale Mono" w:hAnsi="Andale Mono" w:cs="Andale Mono"/>
+          <w:color w:val="B42419"/>
+        </w:rPr>
+        <w:t xml:space="preserve">  DETAIL:  Failing row contains (2, This is my first peep. Hello World!, null).</w:t>
+      </w:r>
+    </w:p>
+    <w:p>
+      <w:pPr>
+        <w:pStyle w:val="ListParagraph"/>
+        <w:rPr>
+          <w:lang w:val="en-GB"/>
+        </w:rPr>
+      </w:pPr>
+      <w:r>
+        <w:rPr>
+          <w:lang w:val="en-GB"/>
+        </w:rPr>
+        <w:t xml:space="preserve">After deleting and creating the test database again it was fixed and the tests passed. </w:t>
+      </w:r>
+    </w:p>
+    <w:p>
+      <w:pPr>
+        <w:pStyle w:val="ListParagraph"/>
+        <w:numPr>
+          <w:ilvl w:val="0"/>
+          <w:numId w:val="1"/>
+        </w:numPr>
+        <w:rPr>
+          <w:lang w:val="en-GB"/>
+        </w:rPr>
+      </w:pPr>
+      <w:r>
+        <w:rPr>
+          <w:lang w:val="en-GB"/>
+        </w:rPr>
+        <w:t>All tests passing but I can’t seem to view the pages from the</w:t>
+      </w:r>
+      <w:r>
+        <w:rPr>
+          <w:lang w:val="en-GB"/>
+        </w:rPr>
+        <w:t xml:space="preserve"> pespective of other users. </w:t>
+      </w:r>
+    </w:p>
+    <w:p>
+      <w:pPr>
+        <w:pStyle w:val="ListParagraph"/>
+        <w:numPr>
+          <w:ilvl w:val="0"/>
+          <w:numId w:val="1"/>
+        </w:numPr>
+        <w:rPr>
+          <w:lang w:val="en-GB"/>
+        </w:rPr>
+      </w:pPr>
+      <w:r>
+        <w:rPr>
+          <w:lang w:val="en-GB"/>
+        </w:rPr>
+        <w:t>Ignore the above, I’m jus</w:t>
+      </w:r>
+      <w:r>
+        <w:rPr>
+          <w:lang w:val="en-GB"/>
+        </w:rPr>
+        <w:t xml:space="preserve">t going to add a tag for each user so we can see on the screen which user added the peep. </w:t>
+      </w:r>
+      <w:r>
+        <w:rPr>
+          <w:lang w:val="en-GB"/>
+        </w:rPr>
+        <w:t xml:space="preserve"> </w:t>
       </w:r>
     </w:p>
     <w:sectPr>
@@ -2134,8 +2380,100 @@
       </w:pPr>
     </w:lvl>
   </w:abstractNum>
+  <w:abstractNum w:abstractNumId="1">
+    <w:nsid w:val="640605DE"/>
+    <w:multiLevelType w:val="hybridMultilevel"/>
+    <w:tmpl w:val="167841F8"/>
+    <w:lvl w:ilvl="0" w:tplc="0409000F">
+      <w:start w:val="1"/>
+      <w:numFmt w:val="decimal"/>
+      <w:lvlText w:val="%1."/>
+      <w:lvlJc w:val="left"/>
+      <w:pPr>
+        <w:ind w:left="720" w:hanging="360"/>
+      </w:pPr>
+      <w:rPr>
+        <w:rFonts w:hint="default"/>
+      </w:rPr>
+    </w:lvl>
+    <w:lvl w:ilvl="1" w:tplc="04090019" w:tentative="1">
+      <w:start w:val="1"/>
+      <w:numFmt w:val="lowerLetter"/>
+      <w:lvlText w:val="%2."/>
+      <w:lvlJc w:val="left"/>
+      <w:pPr>
+        <w:ind w:left="1440" w:hanging="360"/>
+      </w:pPr>
+    </w:lvl>
+    <w:lvl w:ilvl="2" w:tplc="0409001B" w:tentative="1">
+      <w:start w:val="1"/>
+      <w:numFmt w:val="lowerRoman"/>
+      <w:lvlText w:val="%3."/>
+      <w:lvlJc w:val="right"/>
+      <w:pPr>
+        <w:ind w:left="2160" w:hanging="180"/>
+      </w:pPr>
+    </w:lvl>
+    <w:lvl w:ilvl="3" w:tplc="0409000F" w:tentative="1">
+      <w:start w:val="1"/>
+      <w:numFmt w:val="decimal"/>
+      <w:lvlText w:val="%4."/>
+      <w:lvlJc w:val="left"/>
+      <w:pPr>
+        <w:ind w:left="2880" w:hanging="360"/>
+      </w:pPr>
+    </w:lvl>
+    <w:lvl w:ilvl="4" w:tplc="04090019" w:tentative="1">
+      <w:start w:val="1"/>
+      <w:numFmt w:val="lowerLetter"/>
+      <w:lvlText w:val="%5."/>
+      <w:lvlJc w:val="left"/>
+      <w:pPr>
+        <w:ind w:left="3600" w:hanging="360"/>
+      </w:pPr>
+    </w:lvl>
+    <w:lvl w:ilvl="5" w:tplc="0409001B" w:tentative="1">
+      <w:start w:val="1"/>
+      <w:numFmt w:val="lowerRoman"/>
+      <w:lvlText w:val="%6."/>
+      <w:lvlJc w:val="right"/>
+      <w:pPr>
+        <w:ind w:left="4320" w:hanging="180"/>
+      </w:pPr>
+    </w:lvl>
+    <w:lvl w:ilvl="6" w:tplc="0409000F" w:tentative="1">
+      <w:start w:val="1"/>
+      <w:numFmt w:val="decimal"/>
+      <w:lvlText w:val="%7."/>
+      <w:lvlJc w:val="left"/>
+      <w:pPr>
+        <w:ind w:left="5040" w:hanging="360"/>
+      </w:pPr>
+    </w:lvl>
+    <w:lvl w:ilvl="7" w:tplc="04090019" w:tentative="1">
+      <w:start w:val="1"/>
+      <w:numFmt w:val="lowerLetter"/>
+      <w:lvlText w:val="%8."/>
+      <w:lvlJc w:val="left"/>
+      <w:pPr>
+        <w:ind w:left="5760" w:hanging="360"/>
+      </w:pPr>
+    </w:lvl>
+    <w:lvl w:ilvl="8" w:tplc="0409001B" w:tentative="1">
+      <w:start w:val="1"/>
+      <w:numFmt w:val="lowerRoman"/>
+      <w:lvlText w:val="%9."/>
+      <w:lvlJc w:val="right"/>
+      <w:pPr>
+        <w:ind w:left="6480" w:hanging="180"/>
+      </w:pPr>
+    </w:lvl>
+  </w:abstractNum>
   <w:num w:numId="1">
     <w:abstractNumId w:val="0"/>
+  </w:num>
+  <w:num w:numId="2">
+    <w:abstractNumId w:val="1"/>
   </w:num>
 </w:numbering>
 </file>

</xml_diff>

<commit_message>
Users can now see who posted what. Create new peep test not passing
</commit_message>
<xml_diff>
--- a/Chitter Challenge Steps.docx
+++ b/Chitter Challenge Steps.docx
@@ -2272,6 +2272,24 @@
           <w:lang w:val="en-GB"/>
         </w:rPr>
         <w:t xml:space="preserve">t going to add a tag for each user so we can see on the screen which user added the peep. </w:t>
+      </w:r>
+    </w:p>
+    <w:p>
+      <w:pPr>
+        <w:pStyle w:val="ListParagraph"/>
+        <w:numPr>
+          <w:ilvl w:val="0"/>
+          <w:numId w:val="1"/>
+        </w:numPr>
+        <w:rPr>
+          <w:lang w:val="en-GB"/>
+        </w:rPr>
+      </w:pPr>
+      <w:r>
+        <w:rPr>
+          <w:lang w:val="en-GB"/>
+        </w:rPr>
+        <w:t xml:space="preserve">Tried everything. Didn’t work. Now wondering what’s wrong with this code of mine. </w:t>
       </w:r>
       <w:r>
         <w:rPr>

</xml_diff>